<commit_message>
changed Mongodb local to  Mongodb atlas
</commit_message>
<xml_diff>
--- a/불필요/0716.docx
+++ b/불필요/0716.docx
@@ -8,20 +8,36 @@
       </w:r>
     </w:p>
     <w:p>
-      <w:r>
-        <w:rPr>
-          <w:rFonts w:hint="eastAsia"/>
-        </w:rPr>
-        <w:t xml:space="preserve">디비 연결 </w:t>
+      <w:proofErr w:type="spellStart"/>
+      <w:r>
+        <w:rPr>
+          <w:rFonts w:hint="eastAsia"/>
+        </w:rPr>
+        <w:t>디비</w:t>
+      </w:r>
+      <w:proofErr w:type="spellEnd"/>
+      <w:r>
+        <w:rPr>
+          <w:rFonts w:hint="eastAsia"/>
+        </w:rPr>
+        <w:t xml:space="preserve"> 연결 </w:t>
       </w:r>
       <w:r>
         <w:t xml:space="preserve">-&gt; </w:t>
       </w:r>
-      <w:r>
-        <w:rPr>
-          <w:rFonts w:hint="eastAsia"/>
-        </w:rPr>
-        <w:t xml:space="preserve">준수님 </w:t>
+      <w:proofErr w:type="spellStart"/>
+      <w:r>
+        <w:rPr>
+          <w:rFonts w:hint="eastAsia"/>
+        </w:rPr>
+        <w:t>준수님</w:t>
+      </w:r>
+      <w:proofErr w:type="spellEnd"/>
+      <w:r>
+        <w:rPr>
+          <w:rFonts w:hint="eastAsia"/>
+        </w:rPr>
+        <w:t xml:space="preserve"> </w:t>
       </w:r>
     </w:p>
     <w:p>
@@ -101,6 +117,7 @@
       </w:r>
     </w:p>
     <w:p>
+      <w:proofErr w:type="gramStart"/>
       <w:r>
         <w:rPr>
           <w:rFonts w:hint="eastAsia"/>
@@ -108,21 +125,55 @@
         <w:t>C</w:t>
       </w:r>
       <w:r>
-        <w:t xml:space="preserve">HI / ICLR </w:t>
-      </w:r>
-      <w:r>
-        <w:rPr>
-          <w:rFonts w:hint="eastAsia"/>
-        </w:rPr>
-        <w:t xml:space="preserve">둘다 가능 </w:t>
-      </w:r>
-    </w:p>
-    <w:p>
-      <w:r>
-        <w:rPr>
-          <w:rFonts w:hint="eastAsia"/>
-        </w:rPr>
-        <w:t xml:space="preserve">살리머 에멀시 </w:t>
+        <w:t>HI /</w:t>
+      </w:r>
+      <w:proofErr w:type="gramEnd"/>
+      <w:r>
+        <w:t xml:space="preserve"> ICLR </w:t>
+      </w:r>
+      <w:proofErr w:type="spellStart"/>
+      <w:r>
+        <w:rPr>
+          <w:rFonts w:hint="eastAsia"/>
+        </w:rPr>
+        <w:t>둘다</w:t>
+      </w:r>
+      <w:proofErr w:type="spellEnd"/>
+      <w:r>
+        <w:rPr>
+          <w:rFonts w:hint="eastAsia"/>
+        </w:rPr>
+        <w:t xml:space="preserve"> 가능 </w:t>
+      </w:r>
+    </w:p>
+    <w:p>
+      <w:proofErr w:type="spellStart"/>
+      <w:r>
+        <w:rPr>
+          <w:rFonts w:hint="eastAsia"/>
+        </w:rPr>
+        <w:t>살리머</w:t>
+      </w:r>
+      <w:proofErr w:type="spellEnd"/>
+      <w:r>
+        <w:rPr>
+          <w:rFonts w:hint="eastAsia"/>
+        </w:rPr>
+        <w:t xml:space="preserve"> </w:t>
+      </w:r>
+      <w:proofErr w:type="spellStart"/>
+      <w:r>
+        <w:rPr>
+          <w:rFonts w:hint="eastAsia"/>
+        </w:rPr>
+        <w:t>에멀시</w:t>
+      </w:r>
+      <w:proofErr w:type="spellEnd"/>
+      <w:r>
+        <w:rPr>
+          <w:rFonts w:hint="eastAsia"/>
+        </w:rPr>
+        <w:t xml:space="preserve"> </w:t>
       </w:r>
       <w:r>
         <w:t xml:space="preserve">-&gt; </w:t>
@@ -133,8 +184,13 @@
         </w:rPr>
         <w:t xml:space="preserve">새로운 </w:t>
       </w:r>
-      <w:r>
-        <w:t xml:space="preserve">task / </w:t>
+      <w:proofErr w:type="gramStart"/>
+      <w:r>
+        <w:t>task /</w:t>
+      </w:r>
+      <w:proofErr w:type="gramEnd"/>
+      <w:r>
+        <w:t xml:space="preserve"> </w:t>
       </w:r>
       <w:r>
         <w:rPr>
@@ -181,7 +237,21 @@
         <w:rPr>
           <w:rFonts w:hint="eastAsia"/>
         </w:rPr>
-        <w:t xml:space="preserve">시간이 늘었어 </w:t>
+        <w:t xml:space="preserve">시간이 </w:t>
+      </w:r>
+      <w:proofErr w:type="spellStart"/>
+      <w:r>
+        <w:rPr>
+          <w:rFonts w:hint="eastAsia"/>
+        </w:rPr>
+        <w:t>늘었어</w:t>
+      </w:r>
+      <w:proofErr w:type="spellEnd"/>
+      <w:r>
+        <w:rPr>
+          <w:rFonts w:hint="eastAsia"/>
+        </w:rPr>
+        <w:t xml:space="preserve"> </w:t>
       </w:r>
       <w:r>
         <w:t xml:space="preserve">=&gt; </w:t>
@@ -264,6 +334,7 @@
       <w:r>
         <w:t xml:space="preserve">hierarchy </w:t>
       </w:r>
+      <w:proofErr w:type="gramStart"/>
       <w:r>
         <w:rPr>
           <w:rFonts w:hint="eastAsia"/>
@@ -271,13 +342,25 @@
         <w:t xml:space="preserve">하게 </w:t>
       </w:r>
       <w:r>
-        <w:t xml:space="preserve">/ </w:t>
-      </w:r>
-      <w:r>
-        <w:rPr>
-          <w:rFonts w:hint="eastAsia"/>
-        </w:rPr>
-        <w:t xml:space="preserve">애매모모함에 기준을 더 부여 </w:t>
+        <w:t>/</w:t>
+      </w:r>
+      <w:proofErr w:type="gramEnd"/>
+      <w:r>
+        <w:t xml:space="preserve"> </w:t>
+      </w:r>
+      <w:proofErr w:type="spellStart"/>
+      <w:r>
+        <w:rPr>
+          <w:rFonts w:hint="eastAsia"/>
+        </w:rPr>
+        <w:t>애매모모함에</w:t>
+      </w:r>
+      <w:proofErr w:type="spellEnd"/>
+      <w:r>
+        <w:rPr>
+          <w:rFonts w:hint="eastAsia"/>
+        </w:rPr>
+        <w:t xml:space="preserve"> 기준을 더 부여 </w:t>
       </w:r>
     </w:p>
     <w:p>
@@ -299,7 +382,21 @@
         <w:rPr>
           <w:rFonts w:hint="eastAsia"/>
         </w:rPr>
-        <w:t xml:space="preserve">우리가 해야할 것 </w:t>
+        <w:t xml:space="preserve">우리가 </w:t>
+      </w:r>
+      <w:proofErr w:type="spellStart"/>
+      <w:r>
+        <w:rPr>
+          <w:rFonts w:hint="eastAsia"/>
+        </w:rPr>
+        <w:t>해야할</w:t>
+      </w:r>
+      <w:proofErr w:type="spellEnd"/>
+      <w:r>
+        <w:rPr>
+          <w:rFonts w:hint="eastAsia"/>
+        </w:rPr>
+        <w:t xml:space="preserve"> 것 </w:t>
       </w:r>
     </w:p>
     <w:p>
@@ -335,8 +432,6 @@
         </w:rPr>
         <w:t>우스</w:t>
       </w:r>
-      <w:bookmarkStart w:id="0" w:name="_GoBack"/>
-      <w:bookmarkEnd w:id="0"/>
     </w:p>
     <w:p>
       <w:pPr>
@@ -347,12 +442,14 @@
         </w:numPr>
         <w:ind w:leftChars="0"/>
       </w:pPr>
+      <w:proofErr w:type="spellStart"/>
       <w:r>
         <w:rPr>
           <w:rFonts w:hint="eastAsia"/>
         </w:rPr>
         <w:t>디비세팅</w:t>
       </w:r>
+      <w:proofErr w:type="spellEnd"/>
     </w:p>
     <w:p>
       <w:pPr>
@@ -375,9 +472,6 @@
           <w:numId w:val="1"/>
         </w:numPr>
         <w:ind w:leftChars="0"/>
-        <w:rPr>
-          <w:rFonts w:hint="eastAsia"/>
-        </w:rPr>
       </w:pPr>
       <w:r>
         <w:t xml:space="preserve">Front + back end </w:t>
@@ -388,6 +482,84 @@
         </w:rPr>
         <w:t xml:space="preserve">연결 </w:t>
       </w:r>
+    </w:p>
+    <w:p/>
+    <w:p/>
+    <w:p/>
+    <w:p/>
+    <w:p/>
+    <w:p/>
+    <w:p/>
+    <w:p>
+      <w:pPr>
+        <w:pStyle w:val="a4"/>
+        <w:spacing w:before="0" w:beforeAutospacing="0" w:after="0" w:afterAutospacing="0"/>
+      </w:pPr>
+      <w:r>
+        <w:rPr>
+          <w:rFonts w:ascii="Arial" w:hAnsi="Arial" w:cs="Arial"/>
+          <w:color w:val="000000"/>
+          <w:sz w:val="22"/>
+          <w:szCs w:val="22"/>
+        </w:rPr>
+        <w:lastRenderedPageBreak/>
+        <w:t>1.  There were many multi-labeling researches with images</w:t>
+      </w:r>
+    </w:p>
+    <w:p>
+      <w:pPr>
+        <w:pStyle w:val="a4"/>
+        <w:spacing w:before="0" w:beforeAutospacing="0" w:after="0" w:afterAutospacing="0"/>
+        <w:ind w:left="800"/>
+      </w:pPr>
+      <w:r>
+        <w:rPr>
+          <w:rFonts w:ascii="Arial" w:hAnsi="Arial" w:cs="Arial"/>
+          <w:color w:val="000000"/>
+          <w:sz w:val="22"/>
+          <w:szCs w:val="22"/>
+        </w:rPr>
+        <w:t>-&gt; However, there were not many researches to label subjective adjectives or           descriptions about facial images</w:t>
+      </w:r>
+    </w:p>
+    <w:p>
+      <w:pPr>
+        <w:pStyle w:val="a4"/>
+        <w:spacing w:before="0" w:beforeAutospacing="0" w:after="0" w:afterAutospacing="0"/>
+      </w:pPr>
+      <w:r>
+        <w:rPr>
+          <w:rFonts w:ascii="Arial" w:hAnsi="Arial" w:cs="Arial"/>
+          <w:color w:val="000000"/>
+          <w:sz w:val="22"/>
+          <w:szCs w:val="22"/>
+        </w:rPr>
+        <w:t>2. Labeling subjective adjectives on facial images require high cognitive load </w:t>
+      </w:r>
+    </w:p>
+    <w:p>
+      <w:pPr>
+        <w:pStyle w:val="a4"/>
+        <w:spacing w:before="0" w:beforeAutospacing="0" w:after="0" w:afterAutospacing="0"/>
+      </w:pPr>
+      <w:r>
+        <w:rPr>
+          <w:rFonts w:ascii="Arial" w:hAnsi="Arial" w:cs="Arial"/>
+          <w:color w:val="000000"/>
+          <w:sz w:val="22"/>
+          <w:szCs w:val="22"/>
+        </w:rPr>
+        <w:t>3. To tackle the high cognitive load, we are going to leverage active learning and certain design considerations that will mitigate the workload of labelers.</w:t>
+      </w:r>
+    </w:p>
+    <w:p>
+      <w:pPr>
+        <w:rPr>
+          <w:rFonts w:hint="eastAsia"/>
+        </w:rPr>
+      </w:pPr>
+      <w:bookmarkStart w:id="0" w:name="_GoBack"/>
+      <w:bookmarkEnd w:id="0"/>
     </w:p>
     <w:sectPr>
       <w:pgSz w:w="11906" w:h="16838"/>
@@ -620,6 +792,7 @@
     <w:lsdException w:name="HTML Sample" w:semiHidden="1" w:unhideWhenUsed="1"/>
     <w:lsdException w:name="HTML Typewriter" w:semiHidden="1" w:unhideWhenUsed="1"/>
     <w:lsdException w:name="HTML Variable" w:semiHidden="1" w:unhideWhenUsed="1"/>
+    <w:lsdException w:name="Normal Table" w:semiHidden="1" w:unhideWhenUsed="1"/>
     <w:lsdException w:name="annotation subject" w:semiHidden="1" w:unhideWhenUsed="1"/>
     <w:lsdException w:name="No List" w:semiHidden="1" w:unhideWhenUsed="1"/>
     <w:lsdException w:name="Outline List 1" w:semiHidden="1" w:unhideWhenUsed="1"/>
@@ -666,8 +839,10 @@
     <w:lsdException w:name="Table Subtle 2" w:semiHidden="1" w:unhideWhenUsed="1"/>
     <w:lsdException w:name="Table Web 1" w:semiHidden="1" w:unhideWhenUsed="1"/>
     <w:lsdException w:name="Table Web 2" w:semiHidden="1" w:unhideWhenUsed="1"/>
+    <w:lsdException w:name="Table Web 3" w:semiHidden="1" w:unhideWhenUsed="1"/>
     <w:lsdException w:name="Balloon Text" w:semiHidden="1" w:unhideWhenUsed="1"/>
     <w:lsdException w:name="Table Grid" w:uiPriority="39"/>
+    <w:lsdException w:name="Table Theme" w:semiHidden="1" w:unhideWhenUsed="1"/>
     <w:lsdException w:name="Placeholder Text" w:semiHidden="1"/>
     <w:lsdException w:name="No Spacing" w:uiPriority="1" w:qFormat="1"/>
     <w:lsdException w:name="Light Shading" w:uiPriority="60"/>
@@ -936,6 +1111,28 @@
       <w:ind w:leftChars="400" w:left="800"/>
     </w:pPr>
   </w:style>
+  <w:style w:type="paragraph" w:styleId="a4">
+    <w:name w:val="Normal (Web)"/>
+    <w:basedOn w:val="a"/>
+    <w:uiPriority w:val="99"/>
+    <w:semiHidden/>
+    <w:unhideWhenUsed/>
+    <w:rsid w:val="005C4048"/>
+    <w:pPr>
+      <w:widowControl/>
+      <w:wordWrap/>
+      <w:autoSpaceDE/>
+      <w:autoSpaceDN/>
+      <w:spacing w:before="100" w:beforeAutospacing="1" w:after="100" w:afterAutospacing="1" w:line="240" w:lineRule="auto"/>
+      <w:jc w:val="left"/>
+    </w:pPr>
+    <w:rPr>
+      <w:rFonts w:ascii="굴림" w:eastAsia="굴림" w:hAnsi="굴림" w:cs="굴림"/>
+      <w:kern w:val="0"/>
+      <w:sz w:val="24"/>
+      <w:szCs w:val="24"/>
+    </w:rPr>
+  </w:style>
 </w:styles>
 </file>
 

</xml_diff>